<commit_message>
I have completed the documents generator
</commit_message>
<xml_diff>
--- a/Rapports/Decision_PR.docx
+++ b/Rapports/Decision_PR.docx
@@ -1075,7 +1075,7 @@
     </w:p>
     <w:p>
       <w:pPr>
-        <w:pStyle w:val="ListParagraph"/>
+        <w:pStyle w:val="Paragraphedeliste"/>
         <w:numPr>
           <w:ilvl w:val="0"/>
           <w:numId w:val="1"/>
@@ -1963,9 +1963,8 @@
         </w:rPr>
         <w:t xml:space="preserve"> </w:t>
       </w:r>
-    </w:p>
-    <w:bookmarkEnd w:id="0"/>
-    <w:p/>
+      <w:bookmarkEnd w:id="0"/>
+    </w:p>
     <w:sectPr>
       <w:pgSz w:w="11906" w:h="16838"/>
       <w:pgMar w:top="720" w:right="720" w:bottom="720" w:left="720" w:header="708" w:footer="708" w:gutter="0"/>
@@ -2496,13 +2495,13 @@
     <w:name w:val="Normal"/>
     <w:qFormat/>
   </w:style>
-  <w:style w:type="character" w:default="1" w:styleId="DefaultParagraphFont">
+  <w:style w:type="character" w:default="1" w:styleId="Policepardfaut">
     <w:name w:val="Default Paragraph Font"/>
     <w:uiPriority w:val="1"/>
     <w:semiHidden/>
     <w:unhideWhenUsed/>
   </w:style>
-  <w:style w:type="table" w:default="1" w:styleId="TableNormal">
+  <w:style w:type="table" w:default="1" w:styleId="TableauNormal">
     <w:name w:val="Normal Table"/>
     <w:uiPriority w:val="99"/>
     <w:semiHidden/>
@@ -2517,13 +2516,13 @@
       </w:tblCellMar>
     </w:tblPr>
   </w:style>
-  <w:style w:type="numbering" w:default="1" w:styleId="NoList">
+  <w:style w:type="numbering" w:default="1" w:styleId="Aucuneliste">
     <w:name w:val="No List"/>
     <w:uiPriority w:val="99"/>
     <w:semiHidden/>
     <w:unhideWhenUsed/>
   </w:style>
-  <w:style w:type="paragraph" w:styleId="Revision">
+  <w:style w:type="paragraph" w:styleId="Rvision">
     <w:name w:val="Revision"/>
     <w:hidden/>
     <w:uiPriority w:val="99"/>
@@ -2533,7 +2532,7 @@
       <w:spacing w:after="0" w:line="240" w:lineRule="auto"/>
     </w:pPr>
   </w:style>
-  <w:style w:type="paragraph" w:styleId="ListParagraph">
+  <w:style w:type="paragraph" w:styleId="Paragraphedeliste">
     <w:name w:val="List Paragraph"/>
     <w:basedOn w:val="Normal"/>
     <w:uiPriority w:val="34"/>

</xml_diff>